<commit_message>
added a script for 2D brain. added a mesh too
</commit_message>
<xml_diff>
--- a/DEM model for NPH simulation_it_02.docx
+++ b/DEM model for NPH simulation_it_02.docx
@@ -124,7 +124,7 @@
                 <wp:positionV relativeFrom="paragraph">
                   <wp:posOffset>173355</wp:posOffset>
                 </wp:positionV>
-                <wp:extent cx="3866515" cy="4686935"/>
+                <wp:extent cx="3867150" cy="4687570"/>
                 <wp:effectExtent l="0" t="0" r="0" b="0"/>
                 <wp:wrapSquare wrapText="largest"/>
                 <wp:docPr id="1" name="Frame1"/>
@@ -135,7 +135,7 @@
                       <wps:spPr>
                         <a:xfrm>
                           <a:off x="0" y="0"/>
-                          <a:ext cx="3866040" cy="4686480"/>
+                          <a:ext cx="3866400" cy="4686840"/>
                         </a:xfrm>
                         <a:prstGeom prst="rect">
                           <a:avLst/>
@@ -219,7 +219,7 @@
           </mc:Choice>
           <mc:Fallback>
             <w:pict>
-              <v:rect id="shape_0" ID="Frame1" stroked="f" style="position:absolute;margin-left:88.8pt;margin-top:13.65pt;width:304.35pt;height:368.95pt" wp14:anchorId="5143A91B">
+              <v:rect id="shape_0" ID="Frame1" stroked="f" style="position:absolute;margin-left:88.8pt;margin-top:13.65pt;width:304.4pt;height:369pt" wp14:anchorId="5143A91B">
                 <w10:wrap type="square"/>
                 <v:fill o:detectmouseclick="t" on="false"/>
                 <v:stroke color="#3465a4" joinstyle="round" endcap="flat"/>
@@ -730,10 +730,10 @@
         </w:rPr>
         <w:t xml:space="preserve">In the literature, there is not much agreement on the material properties of brain tissue. The Young’s modulus can vary between 500 to 10000 Pa. As concerns the Poisson ratio, this varies between 0.35 and 0.48 </w:t>
       </w:r>
-      <w:bookmarkStart w:id="0" w:name="__UnoMark__286_298250457"/>
-      <w:bookmarkStart w:id="1" w:name="__UnoMark__288_298250457"/>
-      <w:bookmarkStart w:id="2" w:name="__UnoMark__251_298250457"/>
-      <w:bookmarkStart w:id="3" w:name="__UnoMark__281_298250457"/>
+      <w:bookmarkStart w:id="0" w:name="__UnoMark__281_298250457"/>
+      <w:bookmarkStart w:id="1" w:name="__UnoMark__251_298250457"/>
+      <w:bookmarkStart w:id="2" w:name="__UnoMark__288_298250457"/>
+      <w:bookmarkStart w:id="3" w:name="__UnoMark__286_298250457"/>
       <w:r>
         <w:rPr>
           <w:rFonts w:cs="Times New Roman" w:ascii="Times New Roman" w:hAnsi="Times New Roman"/>
@@ -750,8 +750,8 @@
         </w:rPr>
         <w:t>⁠ (Li, von Holst, &amp; Kleiven, 2012; Vardakis et al., 2016</w:t>
       </w:r>
-      <w:bookmarkStart w:id="4" w:name="__UnoMark__599_298250457"/>
-      <w:bookmarkStart w:id="5" w:name="__UnoMark__574_298250457"/>
+      <w:bookmarkStart w:id="4" w:name="__UnoMark__574_298250457"/>
+      <w:bookmarkStart w:id="5" w:name="__UnoMark__599_298250457"/>
       <w:bookmarkEnd w:id="4"/>
       <w:bookmarkEnd w:id="5"/>
       <w:r>
@@ -835,10 +835,10 @@
         <w:tblStyle w:val="TableGrid"/>
         <w:tblW w:w="3978" w:type="dxa"/>
         <w:jc w:val="left"/>
-        <w:tblInd w:w="-30" w:type="dxa"/>
+        <w:tblInd w:w="-35" w:type="dxa"/>
         <w:tblCellMar>
           <w:top w:w="0" w:type="dxa"/>
-          <w:left w:w="78" w:type="dxa"/>
+          <w:left w:w="73" w:type="dxa"/>
           <w:bottom w:w="0" w:type="dxa"/>
           <w:right w:w="108" w:type="dxa"/>
         </w:tblCellMar>
@@ -857,7 +857,7 @@
             <w:tcBorders/>
             <w:shd w:color="auto" w:fill="auto" w:val="clear"/>
             <w:tcMar>
-              <w:left w:w="78" w:type="dxa"/>
+              <w:left w:w="73" w:type="dxa"/>
             </w:tcMar>
           </w:tcPr>
           <w:p>
@@ -882,7 +882,7 @@
             <w:tcBorders/>
             <w:shd w:color="auto" w:fill="auto" w:val="clear"/>
             <w:tcMar>
-              <w:left w:w="78" w:type="dxa"/>
+              <w:left w:w="73" w:type="dxa"/>
             </w:tcMar>
           </w:tcPr>
           <w:p>
@@ -907,7 +907,7 @@
             <w:tcBorders/>
             <w:shd w:color="auto" w:fill="auto" w:val="clear"/>
             <w:tcMar>
-              <w:left w:w="78" w:type="dxa"/>
+              <w:left w:w="73" w:type="dxa"/>
             </w:tcMar>
           </w:tcPr>
           <w:p>
@@ -935,7 +935,7 @@
             <w:tcBorders/>
             <w:shd w:color="auto" w:fill="auto" w:val="clear"/>
             <w:tcMar>
-              <w:left w:w="78" w:type="dxa"/>
+              <w:left w:w="73" w:type="dxa"/>
             </w:tcMar>
           </w:tcPr>
           <w:p>
@@ -967,7 +967,7 @@
             <w:tcBorders/>
             <w:shd w:color="auto" w:fill="auto" w:val="clear"/>
             <w:tcMar>
-              <w:left w:w="78" w:type="dxa"/>
+              <w:left w:w="73" w:type="dxa"/>
             </w:tcMar>
           </w:tcPr>
           <w:p>
@@ -990,7 +990,7 @@
             <w:tcBorders/>
             <w:shd w:color="auto" w:fill="auto" w:val="clear"/>
             <w:tcMar>
-              <w:left w:w="78" w:type="dxa"/>
+              <w:left w:w="73" w:type="dxa"/>
             </w:tcMar>
           </w:tcPr>
           <w:p>
@@ -1016,7 +1016,7 @@
             <w:tcBorders/>
             <w:shd w:color="auto" w:fill="auto" w:val="clear"/>
             <w:tcMar>
-              <w:left w:w="78" w:type="dxa"/>
+              <w:left w:w="73" w:type="dxa"/>
             </w:tcMar>
           </w:tcPr>
           <w:p>
@@ -1048,7 +1048,7 @@
             <w:tcBorders/>
             <w:shd w:color="auto" w:fill="auto" w:val="clear"/>
             <w:tcMar>
-              <w:left w:w="78" w:type="dxa"/>
+              <w:left w:w="73" w:type="dxa"/>
             </w:tcMar>
           </w:tcPr>
           <w:p>
@@ -1071,7 +1071,7 @@
             <w:tcBorders/>
             <w:shd w:color="auto" w:fill="auto" w:val="clear"/>
             <w:tcMar>
-              <w:left w:w="78" w:type="dxa"/>
+              <w:left w:w="73" w:type="dxa"/>
             </w:tcMar>
           </w:tcPr>
           <w:p>
@@ -1106,7 +1106,7 @@
             <w:tcBorders/>
             <w:shd w:color="auto" w:fill="auto" w:val="clear"/>
             <w:tcMar>
-              <w:left w:w="78" w:type="dxa"/>
+              <w:left w:w="73" w:type="dxa"/>
             </w:tcMar>
           </w:tcPr>
           <w:p>
@@ -1130,7 +1130,7 @@
             <w:tcBorders/>
             <w:shd w:color="auto" w:fill="auto" w:val="clear"/>
             <w:tcMar>
-              <w:left w:w="78" w:type="dxa"/>
+              <w:left w:w="73" w:type="dxa"/>
             </w:tcMar>
           </w:tcPr>
           <w:p>
@@ -1154,7 +1154,7 @@
             <w:tcBorders/>
             <w:shd w:color="auto" w:fill="auto" w:val="clear"/>
             <w:tcMar>
-              <w:left w:w="78" w:type="dxa"/>
+              <w:left w:w="73" w:type="dxa"/>
             </w:tcMar>
           </w:tcPr>
           <w:p>
@@ -1181,7 +1181,7 @@
             <w:tcBorders/>
             <w:shd w:color="auto" w:fill="auto" w:val="clear"/>
             <w:tcMar>
-              <w:left w:w="78" w:type="dxa"/>
+              <w:left w:w="73" w:type="dxa"/>
             </w:tcMar>
           </w:tcPr>
           <w:p>
@@ -1205,7 +1205,7 @@
             <w:tcBorders/>
             <w:shd w:color="auto" w:fill="auto" w:val="clear"/>
             <w:tcMar>
-              <w:left w:w="78" w:type="dxa"/>
+              <w:left w:w="73" w:type="dxa"/>
             </w:tcMar>
           </w:tcPr>
           <w:p>
@@ -1229,7 +1229,7 @@
             <w:tcBorders/>
             <w:shd w:color="auto" w:fill="auto" w:val="clear"/>
             <w:tcMar>
-              <w:left w:w="78" w:type="dxa"/>
+              <w:left w:w="73" w:type="dxa"/>
             </w:tcMar>
           </w:tcPr>
           <w:p>
@@ -1256,7 +1256,7 @@
             <w:tcBorders/>
             <w:shd w:color="auto" w:fill="auto" w:val="clear"/>
             <w:tcMar>
-              <w:left w:w="78" w:type="dxa"/>
+              <w:left w:w="73" w:type="dxa"/>
             </w:tcMar>
           </w:tcPr>
           <w:p>
@@ -1280,7 +1280,7 @@
             <w:tcBorders/>
             <w:shd w:color="auto" w:fill="auto" w:val="clear"/>
             <w:tcMar>
-              <w:left w:w="78" w:type="dxa"/>
+              <w:left w:w="73" w:type="dxa"/>
             </w:tcMar>
           </w:tcPr>
           <w:p>
@@ -1304,7 +1304,7 @@
             <w:tcBorders/>
             <w:shd w:color="auto" w:fill="auto" w:val="clear"/>
             <w:tcMar>
-              <w:left w:w="78" w:type="dxa"/>
+              <w:left w:w="73" w:type="dxa"/>
             </w:tcMar>
           </w:tcPr>
           <w:p>
@@ -1425,8 +1425,8 @@
         <w:jc w:val="both"/>
         <w:rPr/>
       </w:pPr>
-      <w:bookmarkStart w:id="6" w:name="__DdeLink__14187_132589561"/>
-      <w:bookmarkStart w:id="7" w:name="_GoBack"/>
+      <w:bookmarkStart w:id="6" w:name="_GoBack"/>
+      <w:bookmarkStart w:id="7" w:name="__DdeLink__14187_132589561"/>
       <w:bookmarkEnd w:id="6"/>
       <w:bookmarkEnd w:id="7"/>
       <w:r>
@@ -1440,7 +1440,7 @@
       <w:tblPr>
         <w:tblW w:w="10458" w:type="dxa"/>
         <w:jc w:val="left"/>
-        <w:tblInd w:w="38" w:type="dxa"/>
+        <w:tblInd w:w="36" w:type="dxa"/>
         <w:tblBorders>
           <w:top w:val="single" w:sz="2" w:space="0" w:color="000001"/>
           <w:left w:val="single" w:sz="2" w:space="0" w:color="000001"/>
@@ -1449,7 +1449,7 @@
         </w:tblBorders>
         <w:tblCellMar>
           <w:top w:w="55" w:type="dxa"/>
-          <w:left w:w="33" w:type="dxa"/>
+          <w:left w:w="30" w:type="dxa"/>
           <w:bottom w:w="55" w:type="dxa"/>
           <w:right w:w="55" w:type="dxa"/>
         </w:tblCellMar>
@@ -1473,7 +1473,7 @@
             </w:tcBorders>
             <w:shd w:color="auto" w:fill="auto" w:val="clear"/>
             <w:tcMar>
-              <w:left w:w="33" w:type="dxa"/>
+              <w:left w:w="30" w:type="dxa"/>
             </w:tcMar>
           </w:tcPr>
           <w:p>
@@ -1504,7 +1504,7 @@
             </w:tcBorders>
             <w:shd w:color="auto" w:fill="auto" w:val="clear"/>
             <w:tcMar>
-              <w:left w:w="35" w:type="dxa"/>
+              <w:left w:w="32" w:type="dxa"/>
             </w:tcMar>
           </w:tcPr>
           <w:p>
@@ -1537,7 +1537,7 @@
             </w:tcBorders>
             <w:shd w:color="auto" w:fill="auto" w:val="clear"/>
             <w:tcMar>
-              <w:left w:w="33" w:type="dxa"/>
+              <w:left w:w="30" w:type="dxa"/>
             </w:tcMar>
           </w:tcPr>
           <w:p>
@@ -1571,7 +1571,7 @@
             </w:tcBorders>
             <w:shd w:color="auto" w:fill="auto" w:val="clear"/>
             <w:tcMar>
-              <w:left w:w="33" w:type="dxa"/>
+              <w:left w:w="30" w:type="dxa"/>
             </w:tcMar>
           </w:tcPr>
           <w:p>
@@ -1614,7 +1614,7 @@
             </w:tcBorders>
             <w:shd w:color="auto" w:fill="auto" w:val="clear"/>
             <w:tcMar>
-              <w:left w:w="35" w:type="dxa"/>
+              <w:left w:w="32" w:type="dxa"/>
             </w:tcMar>
           </w:tcPr>
           <w:p>
@@ -1647,7 +1647,7 @@
             </w:tcBorders>
             <w:shd w:color="auto" w:fill="auto" w:val="clear"/>
             <w:tcMar>
-              <w:left w:w="33" w:type="dxa"/>
+              <w:left w:w="30" w:type="dxa"/>
             </w:tcMar>
           </w:tcPr>
           <w:p>
@@ -1681,7 +1681,7 @@
             </w:tcBorders>
             <w:shd w:color="auto" w:fill="auto" w:val="clear"/>
             <w:tcMar>
-              <w:left w:w="33" w:type="dxa"/>
+              <w:left w:w="30" w:type="dxa"/>
             </w:tcMar>
           </w:tcPr>
           <w:p>
@@ -1718,7 +1718,7 @@
             </w:tcBorders>
             <w:shd w:color="auto" w:fill="auto" w:val="clear"/>
             <w:tcMar>
-              <w:left w:w="35" w:type="dxa"/>
+              <w:left w:w="32" w:type="dxa"/>
             </w:tcMar>
           </w:tcPr>
           <w:p>
@@ -1751,7 +1751,7 @@
             </w:tcBorders>
             <w:shd w:color="auto" w:fill="auto" w:val="clear"/>
             <w:tcMar>
-              <w:left w:w="33" w:type="dxa"/>
+              <w:left w:w="30" w:type="dxa"/>
             </w:tcMar>
           </w:tcPr>
           <w:p>
@@ -1785,7 +1785,7 @@
             </w:tcBorders>
             <w:shd w:color="auto" w:fill="auto" w:val="clear"/>
             <w:tcMar>
-              <w:left w:w="33" w:type="dxa"/>
+              <w:left w:w="30" w:type="dxa"/>
             </w:tcMar>
           </w:tcPr>
           <w:p>
@@ -1822,7 +1822,7 @@
             </w:tcBorders>
             <w:shd w:color="auto" w:fill="auto" w:val="clear"/>
             <w:tcMar>
-              <w:left w:w="35" w:type="dxa"/>
+              <w:left w:w="32" w:type="dxa"/>
             </w:tcMar>
           </w:tcPr>
           <w:p>
@@ -1853,7 +1853,7 @@
             </w:tcBorders>
             <w:shd w:color="auto" w:fill="auto" w:val="clear"/>
             <w:tcMar>
-              <w:left w:w="33" w:type="dxa"/>
+              <w:left w:w="30" w:type="dxa"/>
             </w:tcMar>
           </w:tcPr>
           <w:p>
@@ -1885,7 +1885,7 @@
             </w:tcBorders>
             <w:shd w:color="auto" w:fill="auto" w:val="clear"/>
             <w:tcMar>
-              <w:left w:w="33" w:type="dxa"/>
+              <w:left w:w="30" w:type="dxa"/>
             </w:tcMar>
           </w:tcPr>
           <w:p>
@@ -1925,7 +1925,7 @@
             </w:tcBorders>
             <w:shd w:color="auto" w:fill="auto" w:val="clear"/>
             <w:tcMar>
-              <w:left w:w="35" w:type="dxa"/>
+              <w:left w:w="32" w:type="dxa"/>
             </w:tcMar>
           </w:tcPr>
           <w:p>
@@ -1956,7 +1956,7 @@
             </w:tcBorders>
             <w:shd w:color="auto" w:fill="auto" w:val="clear"/>
             <w:tcMar>
-              <w:left w:w="33" w:type="dxa"/>
+              <w:left w:w="30" w:type="dxa"/>
             </w:tcMar>
           </w:tcPr>
           <w:p>
@@ -1990,7 +1990,7 @@
             </w:tcBorders>
             <w:shd w:color="auto" w:fill="auto" w:val="clear"/>
             <w:tcMar>
-              <w:left w:w="33" w:type="dxa"/>
+              <w:left w:w="30" w:type="dxa"/>
             </w:tcMar>
           </w:tcPr>
           <w:p>
@@ -2020,7 +2020,7 @@
             </w:tcBorders>
             <w:shd w:color="auto" w:fill="auto" w:val="clear"/>
             <w:tcMar>
-              <w:left w:w="35" w:type="dxa"/>
+              <w:left w:w="32" w:type="dxa"/>
             </w:tcMar>
           </w:tcPr>
           <w:p>
@@ -2052,7 +2052,7 @@
             </w:tcBorders>
             <w:shd w:color="auto" w:fill="auto" w:val="clear"/>
             <w:tcMar>
-              <w:left w:w="33" w:type="dxa"/>
+              <w:left w:w="30" w:type="dxa"/>
             </w:tcMar>
           </w:tcPr>
           <w:p>
@@ -2159,8 +2159,8 @@
         </w:rPr>
         <w:t xml:space="preserve">We use a law for linear compression, and Mohr-Coulomb plasticity surface without cohesion. This law implements the classical linear elastic-plastic law from </w:t>
       </w:r>
-      <w:bookmarkStart w:id="8" w:name="__UnoMark__604_298250457"/>
-      <w:bookmarkStart w:id="9" w:name="__UnoMark__603_298250457"/>
+      <w:bookmarkStart w:id="8" w:name="__UnoMark__603_298250457"/>
+      <w:bookmarkStart w:id="9" w:name="__UnoMark__604_298250457"/>
       <w:r>
         <w:rPr>
           <w:rFonts w:cs="Times New Roman" w:ascii="Times New Roman" w:hAnsi="Times New Roman"/>
@@ -2206,11 +2206,7 @@
       </w:pPr>
       <w:r>
         <w:rPr/>
-        <w:t xml:space="preserve">We use </w:t>
-      </w:r>
-      <w:r>
-        <w:rPr/>
-        <w:t xml:space="preserve">an elastic-plastic relation between the force </w:t>
+        <w:t xml:space="preserve">We use an elastic-plastic relation between the force </w:t>
       </w:r>
       <w:r>
         <w:rPr/>
@@ -2240,27 +2236,7 @@
       </m:oMath>
       <w:r>
         <w:rPr/>
-        <w:t xml:space="preserve"> </w:t>
-      </w:r>
-      <w:r>
-        <w:rPr/>
-        <w:t>between</w:t>
-      </w:r>
-      <w:r>
-        <w:rPr/>
-        <w:t xml:space="preserve"> two interacting particles </w:t>
-      </w:r>
-      <w:r>
-        <w:rPr/>
-        <w:t>to describe t</w:t>
-      </w:r>
-      <w:r>
-        <w:rPr/>
-        <w:t xml:space="preserve">he contact interaction. </w:t>
-      </w:r>
-      <w:r>
-        <w:rPr/>
-        <w:t xml:space="preserve">The normal component </w:t>
+        <w:t xml:space="preserve"> between two interacting particles to describe the contact interaction. The normal component </w:t>
       </w:r>
       <w:r>
         <w:rPr/>
@@ -2468,57 +2444,243 @@
         <w:rPr/>
         <w:t xml:space="preserve">. The tangential component </w:t>
       </w:r>
+      <w:r>
+        <w:rPr/>
+      </w:r>
+      <m:oMath xmlns:m="http://schemas.openxmlformats.org/officeDocument/2006/math">
+        <m:sSub>
+          <m:e>
+            <m:r>
+              <w:rPr>
+                <w:rFonts w:ascii="Cambria Math" w:hAnsi="Cambria Math"/>
+              </w:rPr>
+              <m:t xml:space="preserve">F</m:t>
+            </m:r>
+          </m:e>
+          <m:sub>
+            <m:r>
+              <w:rPr>
+                <w:rFonts w:ascii="Cambria Math" w:hAnsi="Cambria Math"/>
+              </w:rPr>
+              <m:t xml:space="preserve">s</m:t>
+            </m:r>
+          </m:sub>
+        </m:sSub>
+      </m:oMath>
+      <w:r>
+        <w:rPr/>
+        <w:t xml:space="preserve"> of the force </w:t>
+      </w:r>
+      <w:r>
+        <w:rPr/>
+      </w:r>
+      <m:oMath xmlns:m="http://schemas.openxmlformats.org/officeDocument/2006/math">
+        <m:r>
+          <w:rPr>
+            <w:rFonts w:ascii="Cambria Math" w:hAnsi="Cambria Math"/>
+          </w:rPr>
+          <m:t xml:space="preserve">F</m:t>
+        </m:r>
+      </m:oMath>
+      <w:r>
+        <w:rPr/>
+        <w:t xml:space="preserve"> is defined as </w:t>
+      </w:r>
+      <w:r>
+        <w:rPr/>
+      </w:r>
+      <m:oMath xmlns:m="http://schemas.openxmlformats.org/officeDocument/2006/math">
+        <m:sSub>
+          <m:e>
+            <m:r>
+              <w:rPr>
+                <w:rFonts w:ascii="Cambria Math" w:hAnsi="Cambria Math"/>
+              </w:rPr>
+              <m:t xml:space="preserve">F</m:t>
+            </m:r>
+          </m:e>
+          <m:sub>
+            <m:r>
+              <w:rPr>
+                <w:rFonts w:ascii="Cambria Math" w:hAnsi="Cambria Math"/>
+              </w:rPr>
+              <m:t xml:space="preserve">s</m:t>
+            </m:r>
+          </m:sub>
+        </m:sSub>
+        <m:r>
+          <w:rPr>
+            <w:rFonts w:ascii="Cambria Math" w:hAnsi="Cambria Math"/>
+          </w:rPr>
+          <m:t xml:space="preserve">=</m:t>
+        </m:r>
+        <m:r>
+          <w:rPr>
+            <w:rFonts w:ascii="Cambria Math" w:hAnsi="Cambria Math"/>
+          </w:rPr>
+          <m:t xml:space="preserve">min</m:t>
+        </m:r>
+        <m:d>
+          <m:dPr>
+            <m:begChr m:val="("/>
+            <m:endChr m:val=")"/>
+          </m:dPr>
+          <m:e>
+            <m:sSub>
+              <m:e>
+                <m:r>
+                  <w:rPr>
+                    <w:rFonts w:ascii="Cambria Math" w:hAnsi="Cambria Math"/>
+                  </w:rPr>
+                  <m:t xml:space="preserve">k</m:t>
+                </m:r>
+              </m:e>
+              <m:sub>
+                <m:r>
+                  <w:rPr>
+                    <w:rFonts w:ascii="Cambria Math" w:hAnsi="Cambria Math"/>
+                  </w:rPr>
+                  <m:t xml:space="preserve">s</m:t>
+                </m:r>
+              </m:sub>
+            </m:sSub>
+            <m:sSub>
+              <m:e>
+                <m:r>
+                  <w:rPr>
+                    <w:rFonts w:ascii="Cambria Math" w:hAnsi="Cambria Math"/>
+                  </w:rPr>
+                  <m:t xml:space="preserve">u</m:t>
+                </m:r>
+              </m:e>
+              <m:sub>
+                <m:r>
+                  <w:rPr>
+                    <w:rFonts w:ascii="Cambria Math" w:hAnsi="Cambria Math"/>
+                  </w:rPr>
+                  <m:t xml:space="preserve">s</m:t>
+                </m:r>
+              </m:sub>
+            </m:sSub>
+            <m:r>
+              <w:rPr>
+                <w:rFonts w:ascii="Cambria Math" w:hAnsi="Cambria Math"/>
+              </w:rPr>
+              <m:t xml:space="preserve">,</m:t>
+            </m:r>
+            <m:r>
+              <w:rPr>
+                <w:rFonts w:ascii="Cambria Math" w:hAnsi="Cambria Math"/>
+              </w:rPr>
+              <m:t xml:space="preserve">0</m:t>
+            </m:r>
+          </m:e>
+        </m:d>
+      </m:oMath>
+      <w:r>
+        <w:rPr/>
+        <w:t xml:space="preserve">, where </w:t>
+      </w:r>
+      <w:r>
+        <w:rPr/>
+      </w:r>
+      <m:oMath xmlns:m="http://schemas.openxmlformats.org/officeDocument/2006/math">
+        <m:sSub>
+          <m:e>
+            <m:r>
+              <w:rPr>
+                <w:rFonts w:ascii="Cambria Math" w:hAnsi="Cambria Math"/>
+              </w:rPr>
+              <m:t xml:space="preserve">k</m:t>
+            </m:r>
+          </m:e>
+          <m:sub>
+            <m:r>
+              <w:rPr>
+                <w:rFonts w:ascii="Cambria Math" w:hAnsi="Cambria Math"/>
+              </w:rPr>
+              <m:t xml:space="preserve">s</m:t>
+            </m:r>
+          </m:sub>
+        </m:sSub>
+      </m:oMath>
+      <w:r>
+        <w:rPr/>
+        <w:t xml:space="preserve">is the </w:t>
+      </w:r>
+      <w:r>
+        <w:rPr/>
+        <w:t xml:space="preserve">shear </w:t>
+      </w:r>
+      <w:r>
+        <w:rPr/>
+        <w:t xml:space="preserve">stiffness and </w:t>
+      </w:r>
+      <w:r>
+        <w:rPr/>
+      </w:r>
+      <m:oMath xmlns:m="http://schemas.openxmlformats.org/officeDocument/2006/math">
+        <m:sSub>
+          <m:e>
+            <m:r>
+              <w:rPr>
+                <w:rFonts w:ascii="Cambria Math" w:hAnsi="Cambria Math"/>
+              </w:rPr>
+              <m:t xml:space="preserve">u</m:t>
+            </m:r>
+          </m:e>
+          <m:sub>
+            <m:r>
+              <w:rPr>
+                <w:rFonts w:ascii="Cambria Math" w:hAnsi="Cambria Math"/>
+              </w:rPr>
+              <m:t xml:space="preserve">s</m:t>
+            </m:r>
+          </m:sub>
+        </m:sSub>
+      </m:oMath>
+      <w:r>
+        <w:rPr/>
+        <w:t xml:space="preserve">is the </w:t>
+      </w:r>
+      <w:r>
+        <w:rPr/>
+        <w:t>tangential</w:t>
+      </w:r>
+      <w:r>
+        <w:rPr/>
+        <w:t xml:space="preserve"> component of the displacement </w:t>
+      </w:r>
+      <w:r>
+        <w:rPr/>
+      </w:r>
+      <m:oMath xmlns:m="http://schemas.openxmlformats.org/officeDocument/2006/math">
+        <m:r>
+          <w:rPr>
+            <w:rFonts w:ascii="Cambria Math" w:hAnsi="Cambria Math"/>
+          </w:rPr>
+          <m:t xml:space="preserve">u</m:t>
+        </m:r>
+      </m:oMath>
+      <w:r>
+        <w:rPr/>
+        <w:t>.</w:t>
+      </w:r>
     </w:p>
     <w:p>
       <w:pPr>
         <w:pStyle w:val="ListParagraph"/>
         <w:shd w:val="clear" w:color="auto" w:fill="FFFFFF"/>
         <w:ind w:left="0" w:hanging="0"/>
-        <w:rPr>
-          <w:rFonts w:ascii="Times New Roman" w:hAnsi="Times New Roman" w:cs="Times New Roman"/>
+        <w:rPr/>
+      </w:pPr>
+      <w:commentRangeStart w:id="2"/>
+      <w:r>
+        <w:rPr>
+          <w:rFonts w:cs="Times New Roman" w:ascii="Times New Roman" w:hAnsi="Times New Roman"/>
           <w:szCs w:val="24"/>
         </w:rPr>
-      </w:pPr>
-      <w:commentRangeStart w:id="2"/>
-      <w:r>
-        <w:rPr>
-          <w:rFonts w:cs="Times New Roman" w:ascii="Times New Roman" w:hAnsi="Times New Roman"/>
-          <w:szCs w:val="24"/>
-        </w:rPr>
-        <w:t xml:space="preserve">The compliance of one sphere under point load is defined as </w:t>
-      </w:r>
-      <w:r>
-        <w:rPr>
-          <w:rFonts w:cs="Times New Roman" w:ascii="Times New Roman" w:hAnsi="Times New Roman"/>
-          <w:szCs w:val="24"/>
-        </w:rPr>
-      </w:r>
-      <m:oMath xmlns:m="http://schemas.openxmlformats.org/officeDocument/2006/math">
-        <m:f>
-          <m:num>
-            <m:r>
-              <w:rPr>
-                <w:rFonts w:ascii="Cambria Math" w:hAnsi="Cambria Math"/>
-              </w:rPr>
-              <m:t xml:space="preserve">1</m:t>
-            </m:r>
-          </m:num>
-          <m:den>
-            <m:r>
-              <w:rPr>
-                <w:rFonts w:ascii="Cambria Math" w:hAnsi="Cambria Math"/>
-              </w:rPr>
-              <m:t xml:space="preserve">ED</m:t>
-            </m:r>
-          </m:den>
-        </m:f>
-      </m:oMath>
-      <w:r>
-        <w:rPr>
-          <w:rFonts w:cs="Times New Roman" w:ascii="Times New Roman" w:hAnsi="Times New Roman"/>
-          <w:szCs w:val="24"/>
-        </w:rPr>
-        <w:t xml:space="preserve">, with E the young modulus of the sphere and D its diameter. The compliance of the contact itself will be the sum of compliances from each sphere </w:t>
+        <w:t xml:space="preserve">The compliance of the contact itself will be the sum of compliances from each sphere </w:t>
       </w:r>
       <w:r>
         <w:rPr>
@@ -2868,7 +3030,7 @@
       <w:pPr>
         <w:pStyle w:val="ListParagraph"/>
         <w:shd w:val="clear" w:color="auto" w:fill="FFFFFF"/>
-        <w:ind w:hanging="0"/>
+        <w:ind w:left="720" w:hanging="0"/>
         <w:rPr/>
       </w:pPr>
       <w:r>
@@ -3230,7 +3392,7 @@
       <w:tblPr>
         <w:tblW w:w="10458" w:type="dxa"/>
         <w:jc w:val="left"/>
-        <w:tblInd w:w="38" w:type="dxa"/>
+        <w:tblInd w:w="36" w:type="dxa"/>
         <w:tblBorders>
           <w:top w:val="single" w:sz="2" w:space="0" w:color="000001"/>
           <w:left w:val="single" w:sz="2" w:space="0" w:color="000001"/>
@@ -3239,7 +3401,7 @@
         </w:tblBorders>
         <w:tblCellMar>
           <w:top w:w="55" w:type="dxa"/>
-          <w:left w:w="33" w:type="dxa"/>
+          <w:left w:w="30" w:type="dxa"/>
           <w:bottom w:w="55" w:type="dxa"/>
           <w:right w:w="55" w:type="dxa"/>
         </w:tblCellMar>
@@ -3263,7 +3425,7 @@
             </w:tcBorders>
             <w:shd w:color="auto" w:fill="auto" w:val="clear"/>
             <w:tcMar>
-              <w:left w:w="33" w:type="dxa"/>
+              <w:left w:w="30" w:type="dxa"/>
             </w:tcMar>
           </w:tcPr>
           <w:p>
@@ -3292,7 +3454,7 @@
             </w:tcBorders>
             <w:shd w:color="auto" w:fill="auto" w:val="clear"/>
             <w:tcMar>
-              <w:left w:w="35" w:type="dxa"/>
+              <w:left w:w="32" w:type="dxa"/>
             </w:tcMar>
           </w:tcPr>
           <w:p>
@@ -3323,7 +3485,7 @@
             </w:tcBorders>
             <w:shd w:color="auto" w:fill="auto" w:val="clear"/>
             <w:tcMar>
-              <w:left w:w="33" w:type="dxa"/>
+              <w:left w:w="30" w:type="dxa"/>
             </w:tcMar>
           </w:tcPr>
           <w:p>
@@ -3355,7 +3517,7 @@
             </w:tcBorders>
             <w:shd w:color="auto" w:fill="auto" w:val="clear"/>
             <w:tcMar>
-              <w:left w:w="33" w:type="dxa"/>
+              <w:left w:w="30" w:type="dxa"/>
             </w:tcMar>
           </w:tcPr>
           <w:p>
@@ -3409,7 +3571,7 @@
             </w:tcBorders>
             <w:shd w:color="auto" w:fill="auto" w:val="clear"/>
             <w:tcMar>
-              <w:left w:w="35" w:type="dxa"/>
+              <w:left w:w="32" w:type="dxa"/>
             </w:tcMar>
           </w:tcPr>
           <w:p>
@@ -3440,7 +3602,7 @@
             </w:tcBorders>
             <w:shd w:color="auto" w:fill="auto" w:val="clear"/>
             <w:tcMar>
-              <w:left w:w="33" w:type="dxa"/>
+              <w:left w:w="30" w:type="dxa"/>
             </w:tcMar>
           </w:tcPr>
           <w:p>
@@ -3472,7 +3634,7 @@
             </w:tcBorders>
             <w:shd w:color="auto" w:fill="auto" w:val="clear"/>
             <w:tcMar>
-              <w:left w:w="33" w:type="dxa"/>
+              <w:left w:w="30" w:type="dxa"/>
             </w:tcMar>
           </w:tcPr>
           <w:p>
@@ -3526,7 +3688,7 @@
             </w:tcBorders>
             <w:shd w:color="auto" w:fill="auto" w:val="clear"/>
             <w:tcMar>
-              <w:left w:w="35" w:type="dxa"/>
+              <w:left w:w="32" w:type="dxa"/>
             </w:tcMar>
           </w:tcPr>
           <w:p>
@@ -3557,7 +3719,7 @@
             </w:tcBorders>
             <w:shd w:color="auto" w:fill="auto" w:val="clear"/>
             <w:tcMar>
-              <w:left w:w="33" w:type="dxa"/>
+              <w:left w:w="30" w:type="dxa"/>
             </w:tcMar>
           </w:tcPr>
           <w:p>
@@ -3733,10 +3895,23 @@
         <w:rPr/>
       </w:r>
     </w:p>
+    <w:p>
+      <w:pPr>
+        <w:sectPr>
+          <w:type w:val="continuous"/>
+          <w:pgSz w:w="11906" w:h="16838"/>
+          <w:pgMar w:left="1134" w:right="1134" w:header="0" w:top="1134" w:footer="0" w:bottom="1134" w:gutter="0"/>
+          <w:formProt w:val="false"/>
+          <w:textDirection w:val="lrTb"/>
+          <w:docGrid w:type="default" w:linePitch="240" w:charSpace="4294961151"/>
+        </w:sectPr>
+      </w:pPr>
+    </w:p>
     <w:sectPr>
       <w:type w:val="continuous"/>
       <w:pgSz w:w="11906" w:h="16838"/>
       <w:pgMar w:left="1134" w:right="1134" w:header="0" w:top="1134" w:footer="0" w:bottom="1134" w:gutter="0"/>
+      <w:pgNumType w:fmt="decimal"/>
       <w:formProt w:val="false"/>
       <w:textDirection w:val="lrTb"/>
       <w:docGrid w:type="default" w:linePitch="240" w:charSpace="4294961151"/>
@@ -3752,7 +3927,7 @@
       <w:r>
         <w:rPr>
           <w:rFonts w:eastAsia="DejaVu Sans" w:cs="DejaVu Sans"/>
-          <w:color w:val="auto"/>
+          <w:color w:val="00000A"/>
           <w:lang w:val="en-US" w:eastAsia="en-US" w:bidi="en-US"/>
         </w:rPr>
         <w:t>It seems to me that this material may be bonded. Is it concrete?</w:t>
@@ -3760,6 +3935,28 @@
     </w:p>
   </w:comment>
   <w:comment w:id="1" w:author="Ingrid Tomac" w:date="2017-08-04T09:31:00Z" w:initials="IT">
+    <w:p>
+      <w:r>
+        <w:rPr>
+          <w:rFonts w:eastAsia="DejaVu Sans" w:cs="DejaVu Sans"/>
+          <w:color w:val="00000A"/>
+          <w:lang w:val="en-US" w:eastAsia="en-US" w:bidi="en-US"/>
+        </w:rPr>
+        <w:t>This is not clear, and review it again. Provide a sketch of DEM particles and what is on their contact. I do not know which contact model you used in Yade. Cundal and Strack paper describes only the spring model at the particle contact. Read again the paper and look at the Figure 1.</w:t>
+      </w:r>
+    </w:p>
+  </w:comment>
+  <w:comment w:id="2" w:author="Ingrid Tomac" w:date="2017-08-04T09:25:00Z" w:initials="IT">
+    <w:p>
+      <w:r>
+        <w:rPr>
+          <w:rFonts w:eastAsia="DejaVu Sans" w:cs="DejaVu Sans"/>
+          <w:color w:val="00000A"/>
+          <w:lang w:val="en-US" w:eastAsia="en-US" w:bidi="en-US"/>
+        </w:rPr>
+        <w:t>Spheres are incompressible in DEM, this is wrong. There is no such thing as compliance of the sphere under the point load in DEM. Compliance comes only from contact spring when DEM particles are in contact and overlap. Look at the C&amp;S paper again to understand how the basic code works, chapter “The calculation cycle”.</w:t>
+      </w:r>
+    </w:p>
     <w:p>
       <w:r>
         <w:rPr>
@@ -3767,28 +3964,6 @@
           <w:color w:val="auto"/>
           <w:lang w:val="en-US" w:eastAsia="en-US" w:bidi="en-US"/>
         </w:rPr>
-        <w:t>This is not clear, and review it again. Provide a sketch of DEM particles and what is on their contact. I do not know which contact model you used in Yade. Cundal and Strack paper describes only the spring model at the particle contact. Read again the paper and look at the Figure 1.</w:t>
-      </w:r>
-    </w:p>
-  </w:comment>
-  <w:comment w:id="2" w:author="Ingrid Tomac" w:date="2017-08-04T09:25:00Z" w:initials="IT">
-    <w:p>
-      <w:r>
-        <w:rPr>
-          <w:rFonts w:eastAsia="DejaVu Sans" w:cs="DejaVu Sans"/>
-          <w:color w:val="auto"/>
-          <w:lang w:val="en-US" w:eastAsia="en-US" w:bidi="en-US"/>
-        </w:rPr>
-        <w:t>Spheres are incompressible in DEM, this is wrong. There is no such thing as compliance of the sphere under the point load in DEM. Compliance comes only from contact spring when DEM particles are in contact and overlap. Look at the C&amp;S paper again to understand how the basic code works, chapter “The calculation cycle”.</w:t>
-      </w:r>
-    </w:p>
-    <w:p>
-      <w:r>
-        <w:rPr>
-          <w:rFonts w:eastAsia="DejaVu Sans" w:cs="DejaVu Sans"/>
-          <w:color w:val="auto"/>
-          <w:lang w:val="en-US" w:eastAsia="en-US" w:bidi="en-US"/>
-        </w:rPr>
       </w:r>
     </w:p>
   </w:comment>
@@ -3797,7 +3972,7 @@
       <w:r>
         <w:rPr>
           <w:rFonts w:eastAsia="DejaVu Sans" w:cs="DejaVu Sans"/>
-          <w:color w:val="auto"/>
+          <w:color w:val="00000A"/>
           <w:lang w:val="en-US" w:eastAsia="en-US" w:bidi="en-US"/>
         </w:rPr>
         <w:t>Contact forces are calculated from contact model, and are not relevant here, it can be left for the next chapter in this document. Plus, you did not define all the parameters so I do not even know what are you talking about. At minimum, if you talk about the contact force, you are supposed to know its formula.</w:t>
@@ -3809,7 +3984,7 @@
       <w:r>
         <w:rPr>
           <w:rFonts w:eastAsia="DejaVu Sans" w:cs="DejaVu Sans"/>
-          <w:color w:val="auto"/>
+          <w:color w:val="00000A"/>
           <w:lang w:val="en-US" w:eastAsia="en-US" w:bidi="en-US"/>
         </w:rPr>
         <w:t>What are strength properties at the particle contacts? Is there a bond? Make sure to list all the input parameters from the model that you have used.</w:t>

</xml_diff>